<commit_message>
Assignment 2b updated and assignment 3 completed
</commit_message>
<xml_diff>
--- a/Assignment 2b/Assignment.docx
+++ b/Assignment 2b/Assignment.docx
@@ -7,15 +7,7 @@
         <w:pStyle w:val="NoSpacing"/>
       </w:pPr>
       <w:r>
-        <w:t>#include &lt;</w:t>
-      </w:r>
-      <w:proofErr w:type="spellStart"/>
-      <w:r>
-        <w:t>stdio.h</w:t>
-      </w:r>
-      <w:proofErr w:type="spellEnd"/>
-      <w:r>
-        <w:t>&gt;</w:t>
+        <w:t>#include &lt;stdio.h&gt;</w:t>
       </w:r>
     </w:p>
     <w:p>
@@ -44,31 +36,15 @@
         <w:pStyle w:val="NoSpacing"/>
       </w:pPr>
       <w:r>
-        <w:t xml:space="preserve">    int </w:t>
-      </w:r>
-      <w:proofErr w:type="gramStart"/>
-      <w:r>
-        <w:t>data[</w:t>
-      </w:r>
-      <w:proofErr w:type="gramEnd"/>
-      <w:r>
-        <w:t>MAX_SIZE];</w:t>
-      </w:r>
-    </w:p>
-    <w:p>
-      <w:pPr>
-        <w:pStyle w:val="NoSpacing"/>
-      </w:pPr>
-      <w:r>
-        <w:t xml:space="preserve">    int start;</w:t>
-      </w:r>
-    </w:p>
-    <w:p>
-      <w:pPr>
-        <w:pStyle w:val="NoSpacing"/>
-      </w:pPr>
-      <w:r>
-        <w:t xml:space="preserve">    int end;</w:t>
+        <w:t xml:space="preserve">    int data[MAX_SIZE];</w:t>
+      </w:r>
+    </w:p>
+    <w:p>
+      <w:pPr>
+        <w:pStyle w:val="NoSpacing"/>
+      </w:pPr>
+      <w:r>
+        <w:t xml:space="preserve">    int rear;</w:t>
       </w:r>
     </w:p>
     <w:p>
@@ -89,31 +65,15 @@
         <w:pStyle w:val="NoSpacing"/>
       </w:pPr>
       <w:r>
-        <w:t xml:space="preserve">void </w:t>
-      </w:r>
-      <w:proofErr w:type="gramStart"/>
-      <w:r>
-        <w:t>initialize(</w:t>
-      </w:r>
-      <w:proofErr w:type="gramEnd"/>
-      <w:r>
-        <w:t>Queue* q) {</w:t>
-      </w:r>
-    </w:p>
-    <w:p>
-      <w:pPr>
-        <w:pStyle w:val="NoSpacing"/>
-      </w:pPr>
-      <w:r>
-        <w:t xml:space="preserve">    q-&gt;start = 0;</w:t>
-      </w:r>
-    </w:p>
-    <w:p>
-      <w:pPr>
-        <w:pStyle w:val="NoSpacing"/>
-      </w:pPr>
-      <w:r>
-        <w:t xml:space="preserve">    q-&gt;end = 0;</w:t>
+        <w:t>void initialize(Queue* q) {</w:t>
+      </w:r>
+    </w:p>
+    <w:p>
+      <w:pPr>
+        <w:pStyle w:val="NoSpacing"/>
+      </w:pPr>
+      <w:r>
+        <w:t xml:space="preserve">    q-&gt;rear = -1;</w:t>
       </w:r>
     </w:p>
     <w:p>
@@ -134,28 +94,15 @@
         <w:pStyle w:val="NoSpacing"/>
       </w:pPr>
       <w:r>
-        <w:t xml:space="preserve">int </w:t>
-      </w:r>
-      <w:proofErr w:type="spellStart"/>
-      <w:proofErr w:type="gramStart"/>
-      <w:r>
-        <w:t>isFull</w:t>
-      </w:r>
-      <w:proofErr w:type="spellEnd"/>
-      <w:r>
-        <w:t>(</w:t>
-      </w:r>
-      <w:proofErr w:type="gramEnd"/>
-      <w:r>
-        <w:t>Queue* q) {</w:t>
-      </w:r>
-    </w:p>
-    <w:p>
-      <w:pPr>
-        <w:pStyle w:val="NoSpacing"/>
-      </w:pPr>
-      <w:r>
-        <w:t xml:space="preserve">    return (q-&gt;end + 1) % MAX_SIZE == q-&gt;start;</w:t>
+        <w:t>int isFull(Queue* q) {</w:t>
+      </w:r>
+    </w:p>
+    <w:p>
+      <w:pPr>
+        <w:pStyle w:val="NoSpacing"/>
+      </w:pPr>
+      <w:r>
+        <w:t xml:space="preserve">    return q-&gt;rear == MAX_SIZE - 1;</w:t>
       </w:r>
     </w:p>
     <w:p>
@@ -176,28 +123,15 @@
         <w:pStyle w:val="NoSpacing"/>
       </w:pPr>
       <w:r>
-        <w:t xml:space="preserve">int </w:t>
-      </w:r>
-      <w:proofErr w:type="spellStart"/>
-      <w:proofErr w:type="gramStart"/>
-      <w:r>
-        <w:t>isEmpty</w:t>
-      </w:r>
-      <w:proofErr w:type="spellEnd"/>
-      <w:r>
-        <w:t>(</w:t>
-      </w:r>
-      <w:proofErr w:type="gramEnd"/>
-      <w:r>
-        <w:t>Queue* q) {</w:t>
-      </w:r>
-    </w:p>
-    <w:p>
-      <w:pPr>
-        <w:pStyle w:val="NoSpacing"/>
-      </w:pPr>
-      <w:r>
-        <w:t xml:space="preserve">    return q-&gt;start == q-&gt;end;</w:t>
+        <w:t>int isEmpty(Queue* q) {</w:t>
+      </w:r>
+    </w:p>
+    <w:p>
+      <w:pPr>
+        <w:pStyle w:val="NoSpacing"/>
+      </w:pPr>
+      <w:r>
+        <w:t xml:space="preserve">    return q-&gt;rear == -1;</w:t>
       </w:r>
     </w:p>
     <w:p>
@@ -218,52 +152,23 @@
         <w:pStyle w:val="NoSpacing"/>
       </w:pPr>
       <w:r>
-        <w:t xml:space="preserve">void </w:t>
-      </w:r>
-      <w:proofErr w:type="gramStart"/>
-      <w:r>
-        <w:t>enqueue(</w:t>
-      </w:r>
-      <w:proofErr w:type="gramEnd"/>
-      <w:r>
-        <w:t>Queue* q, int value) {</w:t>
-      </w:r>
-    </w:p>
-    <w:p>
-      <w:pPr>
-        <w:pStyle w:val="NoSpacing"/>
-      </w:pPr>
-      <w:r>
-        <w:t xml:space="preserve">    if (</w:t>
-      </w:r>
-      <w:proofErr w:type="spellStart"/>
-      <w:r>
-        <w:t>isFull</w:t>
-      </w:r>
-      <w:proofErr w:type="spellEnd"/>
-      <w:r>
-        <w:t>(q)) {</w:t>
-      </w:r>
-    </w:p>
-    <w:p>
-      <w:pPr>
-        <w:pStyle w:val="NoSpacing"/>
-      </w:pPr>
-      <w:r>
-        <w:t xml:space="preserve">        </w:t>
-      </w:r>
-      <w:proofErr w:type="spellStart"/>
-      <w:proofErr w:type="gramStart"/>
-      <w:r>
-        <w:t>printf</w:t>
-      </w:r>
-      <w:proofErr w:type="spellEnd"/>
-      <w:r>
-        <w:t>(</w:t>
-      </w:r>
-      <w:proofErr w:type="gramEnd"/>
-      <w:r>
-        <w:t>"Queue is Full\n");</w:t>
+        <w:t>void enqueue(Queue* q, int value) {</w:t>
+      </w:r>
+    </w:p>
+    <w:p>
+      <w:pPr>
+        <w:pStyle w:val="NoSpacing"/>
+      </w:pPr>
+      <w:r>
+        <w:t xml:space="preserve">    if (isFull(q)) {</w:t>
+      </w:r>
+    </w:p>
+    <w:p>
+      <w:pPr>
+        <w:pStyle w:val="NoSpacing"/>
+      </w:pPr>
+      <w:r>
+        <w:t xml:space="preserve">        printf("Queue is Full\n");</w:t>
       </w:r>
     </w:p>
     <w:p>
@@ -287,15 +192,15 @@
         <w:pStyle w:val="NoSpacing"/>
       </w:pPr>
       <w:r>
-        <w:t xml:space="preserve">    q-&gt;data[q-&gt;end] = value;</w:t>
-      </w:r>
-    </w:p>
-    <w:p>
-      <w:pPr>
-        <w:pStyle w:val="NoSpacing"/>
-      </w:pPr>
-      <w:r>
-        <w:t xml:space="preserve">    q-&gt;end = (q-&gt;end + 1) % MAX_SIZE;</w:t>
+        <w:t xml:space="preserve">    q-&gt;rear++;</w:t>
+      </w:r>
+    </w:p>
+    <w:p>
+      <w:pPr>
+        <w:pStyle w:val="NoSpacing"/>
+      </w:pPr>
+      <w:r>
+        <w:t xml:space="preserve">    q-&gt;data[q-&gt;rear] = value;</w:t>
       </w:r>
     </w:p>
     <w:p>
@@ -316,52 +221,23 @@
         <w:pStyle w:val="NoSpacing"/>
       </w:pPr>
       <w:r>
-        <w:t xml:space="preserve">int </w:t>
-      </w:r>
-      <w:proofErr w:type="gramStart"/>
-      <w:r>
-        <w:t>dequeue(</w:t>
-      </w:r>
-      <w:proofErr w:type="gramEnd"/>
-      <w:r>
-        <w:t>Queue* q) {</w:t>
-      </w:r>
-    </w:p>
-    <w:p>
-      <w:pPr>
-        <w:pStyle w:val="NoSpacing"/>
-      </w:pPr>
-      <w:r>
-        <w:t xml:space="preserve">    if (</w:t>
-      </w:r>
-      <w:proofErr w:type="spellStart"/>
-      <w:r>
-        <w:t>isEmpty</w:t>
-      </w:r>
-      <w:proofErr w:type="spellEnd"/>
-      <w:r>
-        <w:t>(q)) {</w:t>
-      </w:r>
-    </w:p>
-    <w:p>
-      <w:pPr>
-        <w:pStyle w:val="NoSpacing"/>
-      </w:pPr>
-      <w:r>
-        <w:t xml:space="preserve">        </w:t>
-      </w:r>
-      <w:proofErr w:type="spellStart"/>
-      <w:proofErr w:type="gramStart"/>
-      <w:r>
-        <w:t>printf</w:t>
-      </w:r>
-      <w:proofErr w:type="spellEnd"/>
-      <w:r>
-        <w:t>(</w:t>
-      </w:r>
-      <w:proofErr w:type="gramEnd"/>
-      <w:r>
-        <w:t>"Queue is Empty\n");</w:t>
+        <w:t>int dequeue(Queue* q) {</w:t>
+      </w:r>
+    </w:p>
+    <w:p>
+      <w:pPr>
+        <w:pStyle w:val="NoSpacing"/>
+      </w:pPr>
+      <w:r>
+        <w:t xml:space="preserve">    if (isEmpty(q)) {</w:t>
+      </w:r>
+    </w:p>
+    <w:p>
+      <w:pPr>
+        <w:pStyle w:val="NoSpacing"/>
+      </w:pPr>
+      <w:r>
+        <w:t xml:space="preserve">        printf("Queue is Empty\n");</w:t>
       </w:r>
     </w:p>
     <w:p>
@@ -384,24 +260,71 @@
       <w:pPr>
         <w:pStyle w:val="NoSpacing"/>
       </w:pPr>
-      <w:r>
-        <w:t xml:space="preserve">    int value = q-&gt;data[q-&gt;start];</w:t>
-      </w:r>
-    </w:p>
-    <w:p>
-      <w:pPr>
-        <w:pStyle w:val="NoSpacing"/>
-      </w:pPr>
-      <w:r>
-        <w:t xml:space="preserve">    q-&gt;start = (q-&gt;start + 1) % MAX_SIZE;</w:t>
-      </w:r>
-    </w:p>
-    <w:p>
-      <w:pPr>
-        <w:pStyle w:val="NoSpacing"/>
-      </w:pPr>
-      <w:r>
-        <w:t xml:space="preserve">    return value;</w:t>
+    </w:p>
+    <w:p>
+      <w:pPr>
+        <w:pStyle w:val="NoSpacing"/>
+      </w:pPr>
+      <w:r>
+        <w:t xml:space="preserve">    int removed = q-&gt;data[0];</w:t>
+      </w:r>
+    </w:p>
+    <w:p>
+      <w:pPr>
+        <w:pStyle w:val="NoSpacing"/>
+      </w:pPr>
+    </w:p>
+    <w:p>
+      <w:pPr>
+        <w:pStyle w:val="NoSpacing"/>
+      </w:pPr>
+      <w:r>
+        <w:t xml:space="preserve">    // Left Shift</w:t>
+      </w:r>
+    </w:p>
+    <w:p>
+      <w:pPr>
+        <w:pStyle w:val="NoSpacing"/>
+      </w:pPr>
+      <w:r>
+        <w:t xml:space="preserve">    for (int i = 0; i &lt; q-&gt;rear; i++) {</w:t>
+      </w:r>
+    </w:p>
+    <w:p>
+      <w:pPr>
+        <w:pStyle w:val="NoSpacing"/>
+      </w:pPr>
+      <w:r>
+        <w:t xml:space="preserve">        q-&gt;data[i] = q-&gt;data[i + 1];</w:t>
+      </w:r>
+    </w:p>
+    <w:p>
+      <w:pPr>
+        <w:pStyle w:val="NoSpacing"/>
+      </w:pPr>
+      <w:r>
+        <w:t xml:space="preserve">    }</w:t>
+      </w:r>
+    </w:p>
+    <w:p>
+      <w:pPr>
+        <w:pStyle w:val="NoSpacing"/>
+      </w:pPr>
+    </w:p>
+    <w:p>
+      <w:pPr>
+        <w:pStyle w:val="NoSpacing"/>
+      </w:pPr>
+      <w:r>
+        <w:t xml:space="preserve">    q-&gt;rear--;</w:t>
+      </w:r>
+    </w:p>
+    <w:p>
+      <w:pPr>
+        <w:pStyle w:val="NoSpacing"/>
+      </w:pPr>
+      <w:r>
+        <w:t xml:space="preserve">    return removed;</w:t>
       </w:r>
     </w:p>
     <w:p>
@@ -422,52 +345,23 @@
         <w:pStyle w:val="NoSpacing"/>
       </w:pPr>
       <w:r>
-        <w:t xml:space="preserve">void </w:t>
-      </w:r>
-      <w:proofErr w:type="gramStart"/>
-      <w:r>
-        <w:t>display(</w:t>
-      </w:r>
-      <w:proofErr w:type="gramEnd"/>
-      <w:r>
-        <w:t>Queue* q) {</w:t>
-      </w:r>
-    </w:p>
-    <w:p>
-      <w:pPr>
-        <w:pStyle w:val="NoSpacing"/>
-      </w:pPr>
-      <w:r>
-        <w:t xml:space="preserve">    if (</w:t>
-      </w:r>
-      <w:proofErr w:type="spellStart"/>
-      <w:r>
-        <w:t>isEmpty</w:t>
-      </w:r>
-      <w:proofErr w:type="spellEnd"/>
-      <w:r>
-        <w:t>(q)) {</w:t>
-      </w:r>
-    </w:p>
-    <w:p>
-      <w:pPr>
-        <w:pStyle w:val="NoSpacing"/>
-      </w:pPr>
-      <w:r>
-        <w:t xml:space="preserve">        </w:t>
-      </w:r>
-      <w:proofErr w:type="spellStart"/>
-      <w:proofErr w:type="gramStart"/>
-      <w:r>
-        <w:t>printf</w:t>
-      </w:r>
-      <w:proofErr w:type="spellEnd"/>
-      <w:r>
-        <w:t>(</w:t>
-      </w:r>
-      <w:proofErr w:type="gramEnd"/>
-      <w:r>
-        <w:t>"Queue is Empty\n");</w:t>
+        <w:t>void display(Queue* q) {</w:t>
+      </w:r>
+    </w:p>
+    <w:p>
+      <w:pPr>
+        <w:pStyle w:val="NoSpacing"/>
+      </w:pPr>
+      <w:r>
+        <w:t xml:space="preserve">    if (isEmpty(q)) {</w:t>
+      </w:r>
+    </w:p>
+    <w:p>
+      <w:pPr>
+        <w:pStyle w:val="NoSpacing"/>
+      </w:pPr>
+      <w:r>
+        <w:t xml:space="preserve">        printf("Queue is Empty\n");</w:t>
       </w:r>
     </w:p>
     <w:p>
@@ -497,110 +391,23 @@
       </w:pPr>
       <w:r>
         <w:lastRenderedPageBreak/>
-        <w:t xml:space="preserve">    int </w:t>
-      </w:r>
-      <w:proofErr w:type="spellStart"/>
-      <w:r>
-        <w:t>i</w:t>
-      </w:r>
-      <w:proofErr w:type="spellEnd"/>
-      <w:r>
-        <w:t xml:space="preserve"> = q-&gt;start;</w:t>
-      </w:r>
-    </w:p>
-    <w:p>
-      <w:pPr>
-        <w:pStyle w:val="NoSpacing"/>
-      </w:pPr>
-      <w:r>
-        <w:t xml:space="preserve">    </w:t>
-      </w:r>
-      <w:proofErr w:type="spellStart"/>
-      <w:proofErr w:type="gramStart"/>
-      <w:r>
-        <w:t>printf</w:t>
-      </w:r>
-      <w:proofErr w:type="spellEnd"/>
-      <w:r>
-        <w:t>(</w:t>
-      </w:r>
-      <w:proofErr w:type="gramEnd"/>
-      <w:r>
-        <w:t>"Queue: ");</w:t>
-      </w:r>
-    </w:p>
-    <w:p>
-      <w:pPr>
-        <w:pStyle w:val="NoSpacing"/>
-      </w:pPr>
-      <w:r>
-        <w:t xml:space="preserve">    while (</w:t>
-      </w:r>
-      <w:proofErr w:type="spellStart"/>
-      <w:proofErr w:type="gramStart"/>
-      <w:r>
-        <w:t>i</w:t>
-      </w:r>
-      <w:proofErr w:type="spellEnd"/>
-      <w:r>
-        <w:t xml:space="preserve"> !</w:t>
-      </w:r>
-      <w:proofErr w:type="gramEnd"/>
-      <w:r>
-        <w:t>= q-&gt;end) {</w:t>
-      </w:r>
-    </w:p>
-    <w:p>
-      <w:pPr>
-        <w:pStyle w:val="NoSpacing"/>
-      </w:pPr>
-      <w:r>
-        <w:t xml:space="preserve">        </w:t>
-      </w:r>
-      <w:proofErr w:type="spellStart"/>
-      <w:proofErr w:type="gramStart"/>
-      <w:r>
-        <w:t>printf</w:t>
-      </w:r>
-      <w:proofErr w:type="spellEnd"/>
-      <w:r>
-        <w:t>(</w:t>
-      </w:r>
-      <w:proofErr w:type="gramEnd"/>
-      <w:r>
-        <w:t>"%d ", q-&gt;data[</w:t>
-      </w:r>
-      <w:proofErr w:type="spellStart"/>
-      <w:r>
-        <w:t>i</w:t>
-      </w:r>
-      <w:proofErr w:type="spellEnd"/>
-      <w:r>
-        <w:t>]);</w:t>
-      </w:r>
-    </w:p>
-    <w:p>
-      <w:pPr>
-        <w:pStyle w:val="NoSpacing"/>
-      </w:pPr>
-      <w:r>
-        <w:t xml:space="preserve">        </w:t>
-      </w:r>
-      <w:proofErr w:type="spellStart"/>
-      <w:r>
-        <w:t>i</w:t>
-      </w:r>
-      <w:proofErr w:type="spellEnd"/>
-      <w:r>
-        <w:t xml:space="preserve"> = (</w:t>
-      </w:r>
-      <w:proofErr w:type="spellStart"/>
-      <w:r>
-        <w:t>i</w:t>
-      </w:r>
-      <w:proofErr w:type="spellEnd"/>
-      <w:r>
-        <w:t xml:space="preserve"> + 1) % MAX_SIZE;</w:t>
+        <w:t xml:space="preserve">    printf("Queue: ");</w:t>
+      </w:r>
+    </w:p>
+    <w:p>
+      <w:pPr>
+        <w:pStyle w:val="NoSpacing"/>
+      </w:pPr>
+      <w:r>
+        <w:t xml:space="preserve">    for (int i = 0; i &lt;= q-&gt;rear; i++) {</w:t>
+      </w:r>
+    </w:p>
+    <w:p>
+      <w:pPr>
+        <w:pStyle w:val="NoSpacing"/>
+      </w:pPr>
+      <w:r>
+        <w:t xml:space="preserve">        printf("%d ", q-&gt;data[i]);</w:t>
       </w:r>
     </w:p>
     <w:p>
@@ -616,15 +423,7 @@
         <w:pStyle w:val="NoSpacing"/>
       </w:pPr>
       <w:r>
-        <w:t xml:space="preserve">    </w:t>
-      </w:r>
-      <w:proofErr w:type="spellStart"/>
-      <w:r>
-        <w:t>printf</w:t>
-      </w:r>
-      <w:proofErr w:type="spellEnd"/>
-      <w:r>
-        <w:t>("\n");</w:t>
+        <w:t xml:space="preserve">    printf("\n");</w:t>
       </w:r>
     </w:p>
     <w:p>
@@ -645,15 +444,7 @@
         <w:pStyle w:val="NoSpacing"/>
       </w:pPr>
       <w:r>
-        <w:t xml:space="preserve">int </w:t>
-      </w:r>
-      <w:proofErr w:type="gramStart"/>
-      <w:r>
-        <w:t>main(</w:t>
-      </w:r>
-      <w:proofErr w:type="gramEnd"/>
-      <w:r>
-        <w:t>) {</w:t>
+        <w:t>int main() {</w:t>
       </w:r>
     </w:p>
     <w:p>
@@ -682,15 +473,7 @@
         <w:pStyle w:val="NoSpacing"/>
       </w:pPr>
       <w:r>
-        <w:t xml:space="preserve">    int choice, </w:t>
-      </w:r>
-      <w:proofErr w:type="spellStart"/>
-      <w:r>
-        <w:t>val</w:t>
-      </w:r>
-      <w:proofErr w:type="spellEnd"/>
-      <w:r>
-        <w:t>;</w:t>
+        <w:t xml:space="preserve">    int choice, val;</w:t>
       </w:r>
     </w:p>
     <w:p>
@@ -711,57 +494,23 @@
         <w:pStyle w:val="NoSpacing"/>
       </w:pPr>
       <w:r>
-        <w:t xml:space="preserve">        </w:t>
-      </w:r>
-      <w:proofErr w:type="spellStart"/>
-      <w:r>
-        <w:t>printf</w:t>
-      </w:r>
-      <w:proofErr w:type="spellEnd"/>
-      <w:r>
-        <w:t>("\n1-Insert\n2-Remove\n3-Display\n4-Exit\n");</w:t>
-      </w:r>
-    </w:p>
-    <w:p>
-      <w:pPr>
-        <w:pStyle w:val="NoSpacing"/>
-      </w:pPr>
-      <w:r>
-        <w:t xml:space="preserve">        </w:t>
-      </w:r>
-      <w:proofErr w:type="spellStart"/>
-      <w:proofErr w:type="gramStart"/>
-      <w:r>
-        <w:t>printf</w:t>
-      </w:r>
-      <w:proofErr w:type="spellEnd"/>
-      <w:r>
-        <w:t>(</w:t>
-      </w:r>
-      <w:proofErr w:type="gramEnd"/>
-      <w:r>
-        <w:t>"Enter your choice: ");</w:t>
-      </w:r>
-    </w:p>
-    <w:p>
-      <w:pPr>
-        <w:pStyle w:val="NoSpacing"/>
-      </w:pPr>
-      <w:r>
-        <w:t xml:space="preserve">        </w:t>
-      </w:r>
-      <w:proofErr w:type="spellStart"/>
-      <w:proofErr w:type="gramStart"/>
-      <w:r>
-        <w:t>scanf</w:t>
-      </w:r>
-      <w:proofErr w:type="spellEnd"/>
-      <w:r>
-        <w:t>(</w:t>
-      </w:r>
-      <w:proofErr w:type="gramEnd"/>
-      <w:r>
-        <w:t>"%d", &amp;choice);</w:t>
+        <w:t xml:space="preserve">        printf("\n1-Insert\n2-Remove\n3-Display\n4-Exit\n");</w:t>
+      </w:r>
+    </w:p>
+    <w:p>
+      <w:pPr>
+        <w:pStyle w:val="NoSpacing"/>
+      </w:pPr>
+      <w:r>
+        <w:t xml:space="preserve">        printf("Enter your choice: ");</w:t>
+      </w:r>
+    </w:p>
+    <w:p>
+      <w:pPr>
+        <w:pStyle w:val="NoSpacing"/>
+      </w:pPr>
+      <w:r>
+        <w:t xml:space="preserve">        scanf("%d", &amp;choice);</w:t>
       </w:r>
     </w:p>
     <w:p>
@@ -790,73 +539,23 @@
         <w:pStyle w:val="NoSpacing"/>
       </w:pPr>
       <w:r>
-        <w:t xml:space="preserve">                </w:t>
-      </w:r>
-      <w:proofErr w:type="spellStart"/>
-      <w:proofErr w:type="gramStart"/>
-      <w:r>
-        <w:t>printf</w:t>
-      </w:r>
-      <w:proofErr w:type="spellEnd"/>
-      <w:r>
-        <w:t>(</w:t>
-      </w:r>
-      <w:proofErr w:type="gramEnd"/>
-      <w:r>
-        <w:t>"Enter the number: ");</w:t>
-      </w:r>
-    </w:p>
-    <w:p>
-      <w:pPr>
-        <w:pStyle w:val="NoSpacing"/>
-      </w:pPr>
-      <w:r>
-        <w:t xml:space="preserve">                </w:t>
-      </w:r>
-      <w:proofErr w:type="spellStart"/>
-      <w:proofErr w:type="gramStart"/>
-      <w:r>
-        <w:t>scanf</w:t>
-      </w:r>
-      <w:proofErr w:type="spellEnd"/>
-      <w:r>
-        <w:t>(</w:t>
-      </w:r>
-      <w:proofErr w:type="gramEnd"/>
-      <w:r>
-        <w:t>"%d", &amp;</w:t>
-      </w:r>
-      <w:proofErr w:type="spellStart"/>
-      <w:r>
-        <w:t>val</w:t>
-      </w:r>
-      <w:proofErr w:type="spellEnd"/>
-      <w:r>
-        <w:t>);</w:t>
-      </w:r>
-    </w:p>
-    <w:p>
-      <w:pPr>
-        <w:pStyle w:val="NoSpacing"/>
-      </w:pPr>
-      <w:r>
-        <w:t xml:space="preserve">                </w:t>
-      </w:r>
-      <w:proofErr w:type="gramStart"/>
-      <w:r>
-        <w:t>enqueue(</w:t>
-      </w:r>
-      <w:proofErr w:type="gramEnd"/>
-      <w:r>
-        <w:t xml:space="preserve">&amp;q, </w:t>
-      </w:r>
-      <w:proofErr w:type="spellStart"/>
-      <w:r>
-        <w:t>val</w:t>
-      </w:r>
-      <w:proofErr w:type="spellEnd"/>
-      <w:r>
-        <w:t>);</w:t>
+        <w:t xml:space="preserve">                printf("Enter the number: ");</w:t>
+      </w:r>
+    </w:p>
+    <w:p>
+      <w:pPr>
+        <w:pStyle w:val="NoSpacing"/>
+      </w:pPr>
+      <w:r>
+        <w:t xml:space="preserve">                scanf("%d", &amp;val);</w:t>
+      </w:r>
+    </w:p>
+    <w:p>
+      <w:pPr>
+        <w:pStyle w:val="NoSpacing"/>
+      </w:pPr>
+      <w:r>
+        <w:t xml:space="preserve">                enqueue(&amp;q, val);</w:t>
       </w:r>
     </w:p>
     <w:p>
@@ -885,65 +584,23 @@
         <w:pStyle w:val="NoSpacing"/>
       </w:pPr>
       <w:r>
-        <w:t xml:space="preserve">                </w:t>
-      </w:r>
-      <w:proofErr w:type="spellStart"/>
-      <w:r>
-        <w:t>val</w:t>
-      </w:r>
-      <w:proofErr w:type="spellEnd"/>
-      <w:r>
-        <w:t xml:space="preserve"> = dequeue(&amp;q);</w:t>
-      </w:r>
-    </w:p>
-    <w:p>
-      <w:pPr>
-        <w:pStyle w:val="NoSpacing"/>
-      </w:pPr>
-      <w:r>
-        <w:t xml:space="preserve">                if (</w:t>
-      </w:r>
-      <w:proofErr w:type="spellStart"/>
-      <w:proofErr w:type="gramStart"/>
-      <w:r>
-        <w:t>val</w:t>
-      </w:r>
-      <w:proofErr w:type="spellEnd"/>
-      <w:r>
-        <w:t xml:space="preserve"> !</w:t>
-      </w:r>
-      <w:proofErr w:type="gramEnd"/>
-      <w:r>
-        <w:t>= -1) {</w:t>
-      </w:r>
-    </w:p>
-    <w:p>
-      <w:pPr>
-        <w:pStyle w:val="NoSpacing"/>
-      </w:pPr>
-      <w:r>
-        <w:t xml:space="preserve">                    </w:t>
-      </w:r>
-      <w:proofErr w:type="spellStart"/>
-      <w:proofErr w:type="gramStart"/>
-      <w:r>
-        <w:t>printf</w:t>
-      </w:r>
-      <w:proofErr w:type="spellEnd"/>
-      <w:r>
-        <w:t>(</w:t>
-      </w:r>
-      <w:proofErr w:type="gramEnd"/>
-      <w:r>
-        <w:t xml:space="preserve">"Removed value: %d\n", </w:t>
-      </w:r>
-      <w:proofErr w:type="spellStart"/>
-      <w:r>
-        <w:t>val</w:t>
-      </w:r>
-      <w:proofErr w:type="spellEnd"/>
-      <w:r>
-        <w:t>);</w:t>
+        <w:t xml:space="preserve">                val = dequeue(&amp;q);</w:t>
+      </w:r>
+    </w:p>
+    <w:p>
+      <w:pPr>
+        <w:pStyle w:val="NoSpacing"/>
+      </w:pPr>
+      <w:r>
+        <w:t xml:space="preserve">                if (val != -1) {</w:t>
+      </w:r>
+    </w:p>
+    <w:p>
+      <w:pPr>
+        <w:pStyle w:val="NoSpacing"/>
+      </w:pPr>
+      <w:r>
+        <w:t xml:space="preserve">                    printf("Removed value: %d\n", val);</w:t>
       </w:r>
     </w:p>
     <w:p>
@@ -1030,20 +687,7 @@
         <w:pStyle w:val="NoSpacing"/>
       </w:pPr>
       <w:r>
-        <w:t xml:space="preserve">                </w:t>
-      </w:r>
-      <w:proofErr w:type="spellStart"/>
-      <w:proofErr w:type="gramStart"/>
-      <w:r>
-        <w:t>printf</w:t>
-      </w:r>
-      <w:proofErr w:type="spellEnd"/>
-      <w:r>
-        <w:t>(</w:t>
-      </w:r>
-      <w:proofErr w:type="gramEnd"/>
-      <w:r>
-        <w:t>"Invalid Choice\n");</w:t>
+        <w:t xml:space="preserve">                printf("Invalid Choice\n");</w:t>
       </w:r>
     </w:p>
     <w:p>
@@ -1065,21 +709,22 @@
     <w:p>
       <w:pPr>
         <w:pStyle w:val="NoSpacing"/>
-      </w:pPr>
-      <w:r>
+        <w:rPr>
+          <w:noProof/>
+        </w:rPr>
+      </w:pPr>
+      <w:r>
+        <w:lastRenderedPageBreak/>
         <w:t>}</w:t>
       </w:r>
-    </w:p>
-    <w:p>
-      <w:pPr>
-        <w:pStyle w:val="NoSpacing"/>
-      </w:pPr>
-      <w:r>
-        <w:lastRenderedPageBreak/>
+      <w:r>
+        <w:rPr>
+          <w:noProof/>
+        </w:rPr>
         <w:drawing>
-          <wp:inline distT="0" distB="0" distL="0" distR="0" wp14:anchorId="3018B875" wp14:editId="512BBC7B">
-            <wp:extent cx="3153215" cy="5020376"/>
-            <wp:effectExtent l="0" t="0" r="9525" b="8890"/>
+          <wp:inline distT="0" distB="0" distL="0" distR="0" wp14:anchorId="3018B875" wp14:editId="225F4628">
+            <wp:extent cx="3143250" cy="6509442"/>
+            <wp:effectExtent l="0" t="0" r="0" b="5715"/>
             <wp:docPr id="1094602644" name="Picture 1" descr="The image displays a user interface with options to insert, remove, display, or exit, followed by a series of numbered choices.&#10;&#10;AI-generated content may be incorrect."/>
             <wp:cNvGraphicFramePr>
               <a:graphicFrameLocks xmlns:a="http://schemas.openxmlformats.org/drawingml/2006/main" noChangeAspect="1"/>
@@ -1091,20 +736,29 @@
                     <pic:cNvPr id="1094602644" name="Picture 1" descr="The image displays a user interface with options to insert, remove, display, or exit, followed by a series of numbered choices.&#10;&#10;AI-generated content may be incorrect."/>
                     <pic:cNvPicPr/>
                   </pic:nvPicPr>
-                  <pic:blipFill>
+                  <pic:blipFill rotWithShape="1">
                     <a:blip r:embed="rId4"/>
+                    <a:srcRect r="23120"/>
                     <a:stretch>
                       <a:fillRect/>
                     </a:stretch>
                   </pic:blipFill>
-                  <pic:spPr>
+                  <pic:spPr bwMode="auto">
                     <a:xfrm>
                       <a:off x="0" y="0"/>
-                      <a:ext cx="3153215" cy="5020376"/>
+                      <a:ext cx="3159211" cy="6542495"/>
                     </a:xfrm>
                     <a:prstGeom prst="rect">
                       <a:avLst/>
                     </a:prstGeom>
+                    <a:ln>
+                      <a:noFill/>
+                    </a:ln>
+                    <a:extLst>
+                      <a:ext uri="{53640926-AAD7-44D8-BBD7-CCE9431645EC}">
+                        <a14:shadowObscured xmlns:a14="http://schemas.microsoft.com/office/drawing/2010/main"/>
+                      </a:ext>
+                    </a:extLst>
                   </pic:spPr>
                 </pic:pic>
               </a:graphicData>
@@ -1118,10 +772,13 @@
         <w:pStyle w:val="NoSpacing"/>
       </w:pPr>
       <w:r>
+        <w:rPr>
+          <w:noProof/>
+        </w:rPr>
         <w:drawing>
-          <wp:inline distT="0" distB="0" distL="0" distR="0" wp14:anchorId="223AF9EB" wp14:editId="4DF1A5C6">
-            <wp:extent cx="2438740" cy="2514951"/>
-            <wp:effectExtent l="0" t="0" r="0" b="0"/>
+          <wp:inline distT="0" distB="0" distL="0" distR="0" wp14:anchorId="223AF9EB" wp14:editId="08F6CAE0">
+            <wp:extent cx="2914650" cy="3005733"/>
+            <wp:effectExtent l="0" t="0" r="0" b="4445"/>
             <wp:docPr id="191958382" name="Picture 1" descr="The image is a user interface with a numeric keypad, options to insert, remove, display, or exit, and a prompt to select an action followed by a queue display.&#10;&#10;AI-generated content may be incorrect."/>
             <wp:cNvGraphicFramePr>
               <a:graphicFrameLocks xmlns:a="http://schemas.openxmlformats.org/drawingml/2006/main" noChangeAspect="1"/>
@@ -1142,7 +799,7 @@
                   <pic:spPr>
                     <a:xfrm>
                       <a:off x="0" y="0"/>
-                      <a:ext cx="2438740" cy="2514951"/>
+                      <a:ext cx="2920876" cy="3012154"/>
                     </a:xfrm>
                     <a:prstGeom prst="rect">
                       <a:avLst/>
@@ -1157,7 +814,7 @@
     </w:p>
     <w:sectPr>
       <w:pgSz w:w="11906" w:h="16838"/>
-      <w:pgMar w:top="1440" w:right="1440" w:bottom="1440" w:left="1440" w:header="708" w:footer="708" w:gutter="0"/>
+      <w:pgMar w:top="720" w:right="720" w:bottom="720" w:left="720" w:header="708" w:footer="708" w:gutter="0"/>
       <w:cols w:space="708"/>
       <w:docGrid w:linePitch="360"/>
     </w:sectPr>

</xml_diff>